<commit_message>
added current users to useCases file
</commit_message>
<xml_diff>
--- a/Documentation written by me/licenta finala/bucati/Cuprins.docx
+++ b/Documentation written by me/licenta finala/bucati/Cuprins.docx
@@ -1,6 +1,6 @@
 
 <file path=word/document.xml><?xml version="1.0" encoding="utf-8"?>
-<w:document xmlns:ve="http://schemas.openxmlformats.org/markup-compatibility/2006" xmlns:o="urn:schemas-microsoft-com:office:office" xmlns:r="http://schemas.openxmlformats.org/officeDocument/2006/relationships" xmlns:m="http://schemas.openxmlformats.org/officeDocument/2006/math" xmlns:v="urn:schemas-microsoft-com:vml" xmlns:wp="http://schemas.openxmlformats.org/drawingml/2006/wordprocessingDrawing" xmlns:w10="urn:schemas-microsoft-com:office:word" xmlns:w="http://schemas.openxmlformats.org/wordprocessingml/2006/main" xmlns:wne="http://schemas.microsoft.com/office/word/2006/wordml">
+<w:document xmlns:wpc="http://schemas.microsoft.com/office/word/2010/wordprocessingCanvas" xmlns:mc="http://schemas.openxmlformats.org/markup-compatibility/2006" xmlns:o="urn:schemas-microsoft-com:office:office" xmlns:r="http://schemas.openxmlformats.org/officeDocument/2006/relationships" xmlns:m="http://schemas.openxmlformats.org/officeDocument/2006/math" xmlns:v="urn:schemas-microsoft-com:vml" xmlns:wp14="http://schemas.microsoft.com/office/word/2010/wordprocessingDrawing" xmlns:wp="http://schemas.openxmlformats.org/drawingml/2006/wordprocessingDrawing" xmlns:w10="urn:schemas-microsoft-com:office:word" xmlns:w="http://schemas.openxmlformats.org/wordprocessingml/2006/main" xmlns:w14="http://schemas.microsoft.com/office/word/2010/wordml" xmlns:w15="http://schemas.microsoft.com/office/word/2012/wordml" xmlns:wpg="http://schemas.microsoft.com/office/word/2010/wordprocessingGroup" xmlns:wpi="http://schemas.microsoft.com/office/word/2010/wordprocessingInk" xmlns:wne="http://schemas.microsoft.com/office/word/2006/wordml" xmlns:wps="http://schemas.microsoft.com/office/word/2010/wordprocessingShape" mc:Ignorable="w14 w15 wp14">
   <w:body>
     <w:sdt>
       <w:sdtPr>
@@ -2934,27 +2934,35 @@
       <w:r>
         <w:tab/>
       </w:r>
-      <w:bookmarkStart w:id="0" w:name="_GoBack"/>
-      <w:bookmarkEnd w:id="0"/>
     </w:p>
     <w:p>
       <w:pPr>
         <w:pStyle w:val="Heading1"/>
       </w:pPr>
-      <w:bookmarkStart w:id="1" w:name="_Toc450764964"/>
+      <w:bookmarkStart w:id="0" w:name="_Toc450764964"/>
       <w:r>
         <w:lastRenderedPageBreak/>
         <w:t>Introducere</w:t>
       </w:r>
+      <w:bookmarkEnd w:id="0"/>
+    </w:p>
+    <w:p>
+      <w:pPr>
+        <w:pStyle w:val="Heading2"/>
+      </w:pPr>
+      <w:bookmarkStart w:id="1" w:name="_Toc450764965"/>
+      <w:r>
+        <w:t>Contextul proiectului</w:t>
+      </w:r>
       <w:bookmarkEnd w:id="1"/>
     </w:p>
     <w:p>
       <w:pPr>
         <w:pStyle w:val="Heading2"/>
       </w:pPr>
-      <w:bookmarkStart w:id="2" w:name="_Toc450764965"/>
+      <w:bookmarkStart w:id="2" w:name="_Toc450764966"/>
       <w:r>
-        <w:t>Contextul proiectului</w:t>
+        <w:t>Motivatia</w:t>
       </w:r>
       <w:bookmarkEnd w:id="2"/>
     </w:p>
@@ -2962,29 +2970,29 @@
       <w:pPr>
         <w:pStyle w:val="Heading2"/>
       </w:pPr>
-      <w:bookmarkStart w:id="3" w:name="_Toc450764966"/>
+      <w:bookmarkStart w:id="3" w:name="_Toc450764967"/>
       <w:r>
-        <w:t>Motivatia</w:t>
+        <w:t>Continutul lucrarii</w:t>
       </w:r>
       <w:bookmarkEnd w:id="3"/>
     </w:p>
     <w:p>
       <w:pPr>
-        <w:pStyle w:val="Heading2"/>
-      </w:pPr>
-      <w:bookmarkStart w:id="4" w:name="_Toc450764967"/>
+        <w:pStyle w:val="Heading1"/>
+      </w:pPr>
+      <w:bookmarkStart w:id="4" w:name="_Toc450764968"/>
       <w:r>
-        <w:t>Continutul lucrarii</w:t>
+        <w:t>Obiectivele proiectului</w:t>
       </w:r>
       <w:bookmarkEnd w:id="4"/>
     </w:p>
     <w:p>
       <w:pPr>
-        <w:pStyle w:val="Heading1"/>
-      </w:pPr>
-      <w:bookmarkStart w:id="5" w:name="_Toc450764968"/>
+        <w:pStyle w:val="Heading2"/>
+      </w:pPr>
+      <w:bookmarkStart w:id="5" w:name="_Toc450764969"/>
       <w:r>
-        <w:t>Obiectivele proiectului</w:t>
+        <w:t>Obiectivul principal</w:t>
       </w:r>
       <w:bookmarkEnd w:id="5"/>
     </w:p>
@@ -2992,79 +3000,90 @@
       <w:pPr>
         <w:pStyle w:val="Heading2"/>
       </w:pPr>
-      <w:bookmarkStart w:id="6" w:name="_Toc450764969"/>
+      <w:bookmarkStart w:id="6" w:name="_Toc450764970"/>
       <w:r>
-        <w:t>Obiectivul principal</w:t>
+        <w:t>Obiective secundare</w:t>
       </w:r>
       <w:bookmarkEnd w:id="6"/>
     </w:p>
     <w:p>
       <w:pPr>
-        <w:pStyle w:val="Heading2"/>
-      </w:pPr>
-      <w:bookmarkStart w:id="7" w:name="_Toc450764970"/>
+        <w:pStyle w:val="Heading1"/>
+      </w:pPr>
+      <w:bookmarkStart w:id="7" w:name="_Toc450764971"/>
       <w:r>
-        <w:t>Obiective secundare</w:t>
+        <w:t>Studiu bibliografic</w:t>
       </w:r>
       <w:bookmarkEnd w:id="7"/>
     </w:p>
     <w:p>
       <w:pPr>
-        <w:pStyle w:val="Heading1"/>
-      </w:pPr>
-      <w:bookmarkStart w:id="8" w:name="_Toc450764971"/>
-      <w:r>
-        <w:t>Studiu bibliografic</w:t>
-      </w:r>
-      <w:bookmarkEnd w:id="8"/>
-    </w:p>
-    <w:p>
-      <w:pPr>
         <w:pStyle w:val="Heading2"/>
       </w:pPr>
-      <w:bookmarkStart w:id="9" w:name="_Toc450764972"/>
+      <w:bookmarkStart w:id="8" w:name="_Toc450764972"/>
       <w:r>
         <w:t>Programarea jucatorului de sah</w:t>
       </w:r>
+      <w:bookmarkStart w:id="9" w:name="_GoBack"/>
+      <w:bookmarkEnd w:id="8"/>
       <w:bookmarkEnd w:id="9"/>
     </w:p>
     <w:p>
       <w:pPr>
         <w:pStyle w:val="Heading2"/>
       </w:pPr>
-      <w:bookmarkStart w:id="10" w:name="_Toc450764973"/>
       <w:r>
-        <w:t>Arhitectura WEB</w:t>
+        <w:t>Aplicatii web</w:t>
+      </w:r>
+    </w:p>
+    <w:p>
+      <w:pPr>
+        <w:pStyle w:val="Heading3"/>
+      </w:pPr>
+      <w:r>
+        <w:t>Aplicatii web</w:t>
+      </w:r>
+      <w:r>
+        <w:t xml:space="preserve"> vs aplicatii desktop</w:t>
+      </w:r>
+    </w:p>
+    <w:p>
+      <w:pPr>
+        <w:pStyle w:val="Heading2"/>
+      </w:pPr>
+      <w:bookmarkStart w:id="10" w:name="_Toc450764974"/>
+      <w:r>
+        <w:t>Sisteme similare</w:t>
       </w:r>
       <w:bookmarkEnd w:id="10"/>
     </w:p>
     <w:p>
       <w:pPr>
-        <w:pStyle w:val="Heading2"/>
-      </w:pPr>
-      <w:bookmarkStart w:id="11" w:name="_Toc450764974"/>
+        <w:pStyle w:val="Heading1"/>
+      </w:pPr>
+      <w:bookmarkStart w:id="11" w:name="_Toc450764975"/>
       <w:r>
-        <w:t>Sisteme similare</w:t>
+        <w:t>Analiza si fundamentare teoretica</w:t>
       </w:r>
       <w:bookmarkEnd w:id="11"/>
     </w:p>
     <w:p>
       <w:pPr>
-        <w:pStyle w:val="Heading1"/>
-      </w:pPr>
-      <w:bookmarkStart w:id="12" w:name="_Toc450764975"/>
+        <w:pStyle w:val="Heading2"/>
+      </w:pPr>
+      <w:bookmarkStart w:id="12" w:name="_Toc450764976"/>
       <w:r>
-        <w:t>Analiza si fundamentare teoretica</w:t>
+        <w:t>Tehnologii folosite</w:t>
       </w:r>
       <w:bookmarkEnd w:id="12"/>
     </w:p>
     <w:p>
       <w:pPr>
-        <w:pStyle w:val="Heading2"/>
-      </w:pPr>
-      <w:bookmarkStart w:id="13" w:name="_Toc450764976"/>
+        <w:pStyle w:val="Heading3"/>
+      </w:pPr>
+      <w:bookmarkStart w:id="13" w:name="_Toc450764977"/>
       <w:r>
-        <w:t>Tehnologii folosite</w:t>
+        <w:t>Tehnologii si concepte utilizate pentru dezvoltarea aplicatiei WEB</w:t>
       </w:r>
       <w:bookmarkEnd w:id="13"/>
     </w:p>
@@ -3072,29 +3091,29 @@
       <w:pPr>
         <w:pStyle w:val="Heading3"/>
       </w:pPr>
-      <w:bookmarkStart w:id="14" w:name="_Toc450764977"/>
+      <w:bookmarkStart w:id="14" w:name="_Toc450764978"/>
       <w:r>
-        <w:t>Tehnologii si concepte utilizate pentru dezvoltarea aplicatiei WEB</w:t>
+        <w:t>Tehnologii si concepte utilizate pentru dezvoltarea clientului</w:t>
       </w:r>
       <w:bookmarkEnd w:id="14"/>
     </w:p>
     <w:p>
       <w:pPr>
-        <w:pStyle w:val="Heading3"/>
-      </w:pPr>
-      <w:bookmarkStart w:id="15" w:name="_Toc450764978"/>
+        <w:pStyle w:val="Heading2"/>
+      </w:pPr>
+      <w:bookmarkStart w:id="15" w:name="_Toc450764979"/>
       <w:r>
-        <w:t>Tehnologii si concepte utilizate pentru dezvoltarea clientului</w:t>
+        <w:t>Cerintele sistemului</w:t>
       </w:r>
       <w:bookmarkEnd w:id="15"/>
     </w:p>
     <w:p>
       <w:pPr>
-        <w:pStyle w:val="Heading2"/>
-      </w:pPr>
-      <w:bookmarkStart w:id="16" w:name="_Toc450764979"/>
+        <w:pStyle w:val="Heading3"/>
+      </w:pPr>
+      <w:bookmarkStart w:id="16" w:name="_Toc450764980"/>
       <w:r>
-        <w:t>Cerintele sistemului</w:t>
+        <w:t>Cerinte functionale</w:t>
       </w:r>
       <w:bookmarkEnd w:id="16"/>
     </w:p>
@@ -3102,84 +3121,74 @@
       <w:pPr>
         <w:pStyle w:val="Heading3"/>
       </w:pPr>
-      <w:bookmarkStart w:id="17" w:name="_Toc450764980"/>
+      <w:bookmarkStart w:id="17" w:name="_Toc450764981"/>
       <w:r>
-        <w:t>Cerinte functionale</w:t>
+        <w:t>Cerinte nonfunctionale</w:t>
       </w:r>
       <w:bookmarkEnd w:id="17"/>
     </w:p>
     <w:p>
       <w:pPr>
-        <w:pStyle w:val="Heading3"/>
-      </w:pPr>
-      <w:bookmarkStart w:id="18" w:name="_Toc450764981"/>
-      <w:r>
-        <w:t>Cerinte nonfunctionale</w:t>
-      </w:r>
-      <w:bookmarkEnd w:id="18"/>
-    </w:p>
-    <w:p>
-      <w:pPr>
         <w:pStyle w:val="Heading2"/>
       </w:pPr>
-      <w:bookmarkStart w:id="19" w:name="_Toc450764982"/>
+      <w:bookmarkStart w:id="18" w:name="_Toc450764982"/>
       <w:r>
         <w:t>Cazuri de uti</w:t>
       </w:r>
       <w:r>
         <w:t>lizare</w:t>
       </w:r>
+      <w:bookmarkEnd w:id="18"/>
+    </w:p>
+    <w:p>
+      <w:pPr>
+        <w:pStyle w:val="Heading3"/>
+      </w:pPr>
+      <w:bookmarkStart w:id="19" w:name="_Toc450764983"/>
+      <w:r>
+        <w:t>Actorii sistemului</w:t>
+      </w:r>
       <w:bookmarkEnd w:id="19"/>
     </w:p>
     <w:p>
       <w:pPr>
         <w:pStyle w:val="Heading3"/>
       </w:pPr>
-      <w:bookmarkStart w:id="20" w:name="_Toc450764983"/>
+      <w:bookmarkStart w:id="20" w:name="_Toc450764984"/>
       <w:r>
-        <w:t>Actorii sistemului</w:t>
+        <w:t>Cazuri de utilizare</w:t>
       </w:r>
       <w:bookmarkEnd w:id="20"/>
     </w:p>
     <w:p>
       <w:pPr>
-        <w:pStyle w:val="Heading3"/>
-      </w:pPr>
-      <w:bookmarkStart w:id="21" w:name="_Toc450764984"/>
+        <w:pStyle w:val="Heading1"/>
+      </w:pPr>
+      <w:bookmarkStart w:id="21" w:name="_Toc450764985"/>
       <w:r>
-        <w:t>Cazuri de utilizare</w:t>
+        <w:t>Proiectare de detaliu si implementare</w:t>
       </w:r>
       <w:bookmarkEnd w:id="21"/>
     </w:p>
     <w:p>
       <w:pPr>
-        <w:pStyle w:val="Heading1"/>
-      </w:pPr>
-      <w:bookmarkStart w:id="22" w:name="_Toc450764985"/>
+        <w:pStyle w:val="Heading2"/>
+      </w:pPr>
+      <w:bookmarkStart w:id="22" w:name="_Toc450764986"/>
       <w:r>
-        <w:t>Proiectare de detaliu si implementare</w:t>
+        <w:t>Arhitectura sistemului</w:t>
       </w:r>
       <w:bookmarkEnd w:id="22"/>
     </w:p>
     <w:p>
       <w:pPr>
-        <w:pStyle w:val="Heading2"/>
-      </w:pPr>
-      <w:bookmarkStart w:id="23" w:name="_Toc450764986"/>
-      <w:r>
-        <w:t>Arhitectura sistemului</w:t>
-      </w:r>
-      <w:bookmarkEnd w:id="23"/>
-    </w:p>
-    <w:p>
-      <w:pPr>
         <w:pStyle w:val="Heading3"/>
       </w:pPr>
-      <w:bookmarkStart w:id="24" w:name="_Toc450764987"/>
+      <w:bookmarkStart w:id="23" w:name="_Toc450764987"/>
       <w:r>
         <w:t>Arhitectura aplicatiei web</w:t>
       </w:r>
-      <w:bookmarkEnd w:id="24"/>
+      <w:bookmarkEnd w:id="23"/>
     </w:p>
     <w:p>
       <w:pPr>
@@ -3193,19 +3202,29 @@
       <w:pPr>
         <w:pStyle w:val="Heading3"/>
       </w:pPr>
-      <w:bookmarkStart w:id="25" w:name="_Toc450764988"/>
+      <w:bookmarkStart w:id="24" w:name="_Toc450764988"/>
       <w:r>
         <w:t>Arhitectura aplicatiei client</w:t>
+      </w:r>
+      <w:bookmarkEnd w:id="24"/>
+    </w:p>
+    <w:p>
+      <w:pPr>
+        <w:pStyle w:val="Heading3"/>
+      </w:pPr>
+      <w:bookmarkStart w:id="25" w:name="_Toc450764989"/>
+      <w:r>
+        <w:t>Proiectarea bazei de date</w:t>
       </w:r>
       <w:bookmarkEnd w:id="25"/>
     </w:p>
     <w:p>
       <w:pPr>
-        <w:pStyle w:val="Heading3"/>
-      </w:pPr>
-      <w:bookmarkStart w:id="26" w:name="_Toc450764989"/>
+        <w:pStyle w:val="Heading1"/>
+      </w:pPr>
+      <w:bookmarkStart w:id="26" w:name="_Toc450764990"/>
       <w:r>
-        <w:t>Proiectarea bazei de date</w:t>
+        <w:t>Testare, validare si evaluare</w:t>
       </w:r>
       <w:bookmarkEnd w:id="26"/>
     </w:p>
@@ -3213,19 +3232,20 @@
       <w:pPr>
         <w:pStyle w:val="Heading1"/>
       </w:pPr>
-      <w:bookmarkStart w:id="27" w:name="_Toc450764990"/>
+      <w:bookmarkStart w:id="27" w:name="_Toc450764991"/>
       <w:r>
-        <w:t>Testare, validare si evaluare</w:t>
+        <w:t>Manal de instalare si utilizare</w:t>
       </w:r>
       <w:bookmarkEnd w:id="27"/>
     </w:p>
     <w:p>
       <w:pPr>
-        <w:pStyle w:val="Heading1"/>
-      </w:pPr>
-      <w:bookmarkStart w:id="28" w:name="_Toc450764991"/>
+        <w:pStyle w:val="Heading2"/>
+      </w:pPr>
+      <w:bookmarkStart w:id="28" w:name="_Toc450764992"/>
       <w:r>
-        <w:t>Manal de instalare si utilizare</w:t>
+        <w:lastRenderedPageBreak/>
+        <w:t>Instalarea si rularea</w:t>
       </w:r>
       <w:bookmarkEnd w:id="28"/>
     </w:p>
@@ -3233,30 +3253,29 @@
       <w:pPr>
         <w:pStyle w:val="Heading2"/>
       </w:pPr>
-      <w:bookmarkStart w:id="29" w:name="_Toc450764992"/>
+      <w:bookmarkStart w:id="29" w:name="_Toc450764993"/>
       <w:r>
-        <w:t>Instalarea si rularea</w:t>
+        <w:t>Manual de utilizare</w:t>
       </w:r>
       <w:bookmarkEnd w:id="29"/>
     </w:p>
     <w:p>
       <w:pPr>
-        <w:pStyle w:val="Heading2"/>
-      </w:pPr>
-      <w:bookmarkStart w:id="30" w:name="_Toc450764993"/>
+        <w:pStyle w:val="Heading1"/>
+      </w:pPr>
+      <w:bookmarkStart w:id="30" w:name="_Toc450764994"/>
       <w:r>
-        <w:lastRenderedPageBreak/>
-        <w:t>Manual de utilizare</w:t>
+        <w:t>Concluzii</w:t>
       </w:r>
       <w:bookmarkEnd w:id="30"/>
     </w:p>
     <w:p>
       <w:pPr>
-        <w:pStyle w:val="Heading1"/>
-      </w:pPr>
-      <w:bookmarkStart w:id="31" w:name="_Toc450764994"/>
+        <w:pStyle w:val="Heading2"/>
+      </w:pPr>
+      <w:bookmarkStart w:id="31" w:name="_Toc450764995"/>
       <w:r>
-        <w:t>Concluzii</w:t>
+        <w:t>Realizarea obiectivelor propuse</w:t>
       </w:r>
       <w:bookmarkEnd w:id="31"/>
     </w:p>
@@ -3264,31 +3283,21 @@
       <w:pPr>
         <w:pStyle w:val="Heading2"/>
       </w:pPr>
-      <w:bookmarkStart w:id="32" w:name="_Toc450764995"/>
+      <w:bookmarkStart w:id="32" w:name="_Toc450764996"/>
       <w:r>
-        <w:t>Realizarea obiectivelor propuse</w:t>
+        <w:t>Dezvoltari ulterioare</w:t>
       </w:r>
       <w:bookmarkEnd w:id="32"/>
     </w:p>
     <w:p>
       <w:pPr>
-        <w:pStyle w:val="Heading2"/>
-      </w:pPr>
-      <w:bookmarkStart w:id="33" w:name="_Toc450764996"/>
-      <w:r>
-        <w:t>Dezvoltari ulterioare</w:t>
-      </w:r>
-      <w:bookmarkEnd w:id="33"/>
-    </w:p>
-    <w:p>
-      <w:pPr>
         <w:pStyle w:val="Heading1"/>
       </w:pPr>
-      <w:bookmarkStart w:id="34" w:name="_Toc450764997"/>
+      <w:bookmarkStart w:id="33" w:name="_Toc450764997"/>
       <w:r>
         <w:t>Bibliografie</w:t>
       </w:r>
-      <w:bookmarkEnd w:id="34"/>
+      <w:bookmarkEnd w:id="33"/>
     </w:p>
     <w:sectPr>
       <w:pgSz w:w="12240" w:h="15840"/>
@@ -3301,8 +3310,8 @@
 </file>
 
 <file path=word/numbering.xml><?xml version="1.0" encoding="utf-8"?>
-<w:numbering xmlns:ve="http://schemas.openxmlformats.org/markup-compatibility/2006" xmlns:o="urn:schemas-microsoft-com:office:office" xmlns:r="http://schemas.openxmlformats.org/officeDocument/2006/relationships" xmlns:m="http://schemas.openxmlformats.org/officeDocument/2006/math" xmlns:v="urn:schemas-microsoft-com:vml" xmlns:wp="http://schemas.openxmlformats.org/drawingml/2006/wordprocessingDrawing" xmlns:w10="urn:schemas-microsoft-com:office:word" xmlns:w="http://schemas.openxmlformats.org/wordprocessingml/2006/main" xmlns:wne="http://schemas.microsoft.com/office/word/2006/wordml">
-  <w:abstractNum w:abstractNumId="0">
+<w:numbering xmlns:wpc="http://schemas.microsoft.com/office/word/2010/wordprocessingCanvas" xmlns:mc="http://schemas.openxmlformats.org/markup-compatibility/2006" xmlns:o="urn:schemas-microsoft-com:office:office" xmlns:r="http://schemas.openxmlformats.org/officeDocument/2006/relationships" xmlns:m="http://schemas.openxmlformats.org/officeDocument/2006/math" xmlns:v="urn:schemas-microsoft-com:vml" xmlns:wp14="http://schemas.microsoft.com/office/word/2010/wordprocessingDrawing" xmlns:wp="http://schemas.openxmlformats.org/drawingml/2006/wordprocessingDrawing" xmlns:w10="urn:schemas-microsoft-com:office:word" xmlns:w="http://schemas.openxmlformats.org/wordprocessingml/2006/main" xmlns:w14="http://schemas.microsoft.com/office/word/2010/wordml" xmlns:w15="http://schemas.microsoft.com/office/word/2012/wordml" xmlns:wpg="http://schemas.microsoft.com/office/word/2010/wordprocessingGroup" xmlns:wpi="http://schemas.microsoft.com/office/word/2010/wordprocessingInk" xmlns:wne="http://schemas.microsoft.com/office/word/2006/wordml" xmlns:wps="http://schemas.microsoft.com/office/word/2010/wordprocessingShape" mc:Ignorable="w14 w15 wp14">
+  <w:abstractNum w:abstractNumId="0" w15:restartNumberingAfterBreak="0">
     <w:nsid w:val="67D825E7"/>
     <w:multiLevelType w:val="multilevel"/>
     <w:tmpl w:val="04090025"/>
@@ -3404,7 +3413,7 @@
 </file>
 
 <file path=word/styles.xml><?xml version="1.0" encoding="utf-8"?>
-<w:styles xmlns:r="http://schemas.openxmlformats.org/officeDocument/2006/relationships" xmlns:w="http://schemas.openxmlformats.org/wordprocessingml/2006/main">
+<w:styles xmlns:mc="http://schemas.openxmlformats.org/markup-compatibility/2006" xmlns:r="http://schemas.openxmlformats.org/officeDocument/2006/relationships" xmlns:w="http://schemas.openxmlformats.org/wordprocessingml/2006/main" xmlns:w14="http://schemas.microsoft.com/office/word/2010/wordml" xmlns:w15="http://schemas.microsoft.com/office/word/2012/wordml" mc:Ignorable="w14 w15">
   <w:docDefaults>
     <w:rPrDefault>
       <w:rPr>
@@ -3420,144 +3429,378 @@
       </w:pPr>
     </w:pPrDefault>
   </w:docDefaults>
-  <w:latentStyles w:defLockedState="0" w:defUIPriority="99" w:defSemiHidden="1" w:defUnhideWhenUsed="1" w:defQFormat="0" w:count="267">
-    <w:lsdException w:name="Normal" w:semiHidden="0" w:uiPriority="0" w:unhideWhenUsed="0" w:qFormat="1"/>
-    <w:lsdException w:name="heading 1" w:semiHidden="0" w:uiPriority="9" w:unhideWhenUsed="0" w:qFormat="1"/>
-    <w:lsdException w:name="heading 2" w:uiPriority="9" w:qFormat="1"/>
-    <w:lsdException w:name="heading 3" w:uiPriority="9" w:qFormat="1"/>
-    <w:lsdException w:name="heading 4" w:uiPriority="9" w:qFormat="1"/>
-    <w:lsdException w:name="heading 5" w:uiPriority="9" w:qFormat="1"/>
-    <w:lsdException w:name="heading 6" w:uiPriority="9" w:qFormat="1"/>
-    <w:lsdException w:name="heading 7" w:uiPriority="9" w:qFormat="1"/>
-    <w:lsdException w:name="heading 8" w:uiPriority="9" w:qFormat="1"/>
-    <w:lsdException w:name="heading 9" w:uiPriority="9" w:qFormat="1"/>
-    <w:lsdException w:name="toc 1" w:uiPriority="39"/>
-    <w:lsdException w:name="toc 2" w:uiPriority="39"/>
-    <w:lsdException w:name="toc 3" w:uiPriority="39"/>
-    <w:lsdException w:name="toc 4" w:uiPriority="39"/>
-    <w:lsdException w:name="toc 5" w:uiPriority="39"/>
-    <w:lsdException w:name="toc 6" w:uiPriority="39"/>
-    <w:lsdException w:name="toc 7" w:uiPriority="39"/>
-    <w:lsdException w:name="toc 8" w:uiPriority="39"/>
-    <w:lsdException w:name="toc 9" w:uiPriority="39"/>
-    <w:lsdException w:name="caption" w:uiPriority="35" w:qFormat="1"/>
-    <w:lsdException w:name="Title" w:semiHidden="0" w:uiPriority="10" w:unhideWhenUsed="0" w:qFormat="1"/>
-    <w:lsdException w:name="Default Paragraph Font" w:uiPriority="1"/>
-    <w:lsdException w:name="Subtitle" w:semiHidden="0" w:uiPriority="11" w:unhideWhenUsed="0" w:qFormat="1"/>
-    <w:lsdException w:name="Strong" w:semiHidden="0" w:uiPriority="22" w:unhideWhenUsed="0" w:qFormat="1"/>
-    <w:lsdException w:name="Emphasis" w:semiHidden="0" w:uiPriority="20" w:unhideWhenUsed="0" w:qFormat="1"/>
-    <w:lsdException w:name="Table Grid" w:semiHidden="0" w:uiPriority="39" w:unhideWhenUsed="0"/>
-    <w:lsdException w:name="Placeholder Text" w:unhideWhenUsed="0"/>
-    <w:lsdException w:name="No Spacing" w:semiHidden="0" w:uiPriority="1" w:unhideWhenUsed="0" w:qFormat="1"/>
-    <w:lsdException w:name="Light Shading" w:semiHidden="0" w:uiPriority="60" w:unhideWhenUsed="0"/>
-    <w:lsdException w:name="Light List" w:semiHidden="0" w:uiPriority="61" w:unhideWhenUsed="0"/>
-    <w:lsdException w:name="Light Grid" w:semiHidden="0" w:uiPriority="62" w:unhideWhenUsed="0"/>
-    <w:lsdException w:name="Medium Shading 1" w:semiHidden="0" w:uiPriority="63" w:unhideWhenUsed="0"/>
-    <w:lsdException w:name="Medium Shading 2" w:semiHidden="0" w:uiPriority="64" w:unhideWhenUsed="0"/>
-    <w:lsdException w:name="Medium List 1" w:semiHidden="0" w:uiPriority="65" w:unhideWhenUsed="0"/>
-    <w:lsdException w:name="Medium List 2" w:semiHidden="0" w:uiPriority="66" w:unhideWhenUsed="0"/>
-    <w:lsdException w:name="Medium Grid 1" w:semiHidden="0" w:uiPriority="67" w:unhideWhenUsed="0"/>
-    <w:lsdException w:name="Medium Grid 2" w:semiHidden="0" w:uiPriority="68" w:unhideWhenUsed="0"/>
-    <w:lsdException w:name="Medium Grid 3" w:semiHidden="0" w:uiPriority="69" w:unhideWhenUsed="0"/>
-    <w:lsdException w:name="Dark List" w:semiHidden="0" w:uiPriority="70" w:unhideWhenUsed="0"/>
-    <w:lsdException w:name="Colorful Shading" w:semiHidden="0" w:uiPriority="71" w:unhideWhenUsed="0"/>
-    <w:lsdException w:name="Colorful List" w:semiHidden="0" w:uiPriority="72" w:unhideWhenUsed="0"/>
-    <w:lsdException w:name="Colorful Grid" w:semiHidden="0" w:uiPriority="73" w:unhideWhenUsed="0"/>
-    <w:lsdException w:name="Light Shading Accent 1" w:semiHidden="0" w:uiPriority="60" w:unhideWhenUsed="0"/>
-    <w:lsdException w:name="Light List Accent 1" w:semiHidden="0" w:uiPriority="61" w:unhideWhenUsed="0"/>
-    <w:lsdException w:name="Light Grid Accent 1" w:semiHidden="0" w:uiPriority="62" w:unhideWhenUsed="0"/>
-    <w:lsdException w:name="Medium Shading 1 Accent 1" w:semiHidden="0" w:uiPriority="63" w:unhideWhenUsed="0"/>
-    <w:lsdException w:name="Medium Shading 2 Accent 1" w:semiHidden="0" w:uiPriority="64" w:unhideWhenUsed="0"/>
-    <w:lsdException w:name="Medium List 1 Accent 1" w:semiHidden="0" w:uiPriority="65" w:unhideWhenUsed="0"/>
-    <w:lsdException w:name="Revision" w:unhideWhenUsed="0"/>
-    <w:lsdException w:name="List Paragraph" w:semiHidden="0" w:uiPriority="34" w:unhideWhenUsed="0" w:qFormat="1"/>
-    <w:lsdException w:name="Quote" w:semiHidden="0" w:uiPriority="29" w:unhideWhenUsed="0" w:qFormat="1"/>
-    <w:lsdException w:name="Intense Quote" w:semiHidden="0" w:uiPriority="30" w:unhideWhenUsed="0" w:qFormat="1"/>
-    <w:lsdException w:name="Medium List 2 Accent 1" w:semiHidden="0" w:uiPriority="66" w:unhideWhenUsed="0"/>
-    <w:lsdException w:name="Medium Grid 1 Accent 1" w:semiHidden="0" w:uiPriority="67" w:unhideWhenUsed="0"/>
-    <w:lsdException w:name="Medium Grid 2 Accent 1" w:semiHidden="0" w:uiPriority="68" w:unhideWhenUsed="0"/>
-    <w:lsdException w:name="Medium Grid 3 Accent 1" w:semiHidden="0" w:uiPriority="69" w:unhideWhenUsed="0"/>
-    <w:lsdException w:name="Dark List Accent 1" w:semiHidden="0" w:uiPriority="70" w:unhideWhenUsed="0"/>
-    <w:lsdException w:name="Colorful Shading Accent 1" w:semiHidden="0" w:uiPriority="71" w:unhideWhenUsed="0"/>
-    <w:lsdException w:name="Colorful List Accent 1" w:semiHidden="0" w:uiPriority="72" w:unhideWhenUsed="0"/>
-    <w:lsdException w:name="Colorful Grid Accent 1" w:semiHidden="0" w:uiPriority="73" w:unhideWhenUsed="0"/>
-    <w:lsdException w:name="Light Shading Accent 2" w:semiHidden="0" w:uiPriority="60" w:unhideWhenUsed="0"/>
-    <w:lsdException w:name="Light List Accent 2" w:semiHidden="0" w:uiPriority="61" w:unhideWhenUsed="0"/>
-    <w:lsdException w:name="Light Grid Accent 2" w:semiHidden="0" w:uiPriority="62" w:unhideWhenUsed="0"/>
-    <w:lsdException w:name="Medium Shading 1 Accent 2" w:semiHidden="0" w:uiPriority="63" w:unhideWhenUsed="0"/>
-    <w:lsdException w:name="Medium Shading 2 Accent 2" w:semiHidden="0" w:uiPriority="64" w:unhideWhenUsed="0"/>
-    <w:lsdException w:name="Medium List 1 Accent 2" w:semiHidden="0" w:uiPriority="65" w:unhideWhenUsed="0"/>
-    <w:lsdException w:name="Medium List 2 Accent 2" w:semiHidden="0" w:uiPriority="66" w:unhideWhenUsed="0"/>
-    <w:lsdException w:name="Medium Grid 1 Accent 2" w:semiHidden="0" w:uiPriority="67" w:unhideWhenUsed="0"/>
-    <w:lsdException w:name="Medium Grid 2 Accent 2" w:semiHidden="0" w:uiPriority="68" w:unhideWhenUsed="0"/>
-    <w:lsdException w:name="Medium Grid 3 Accent 2" w:semiHidden="0" w:uiPriority="69" w:unhideWhenUsed="0"/>
-    <w:lsdException w:name="Dark List Accent 2" w:semiHidden="0" w:uiPriority="70" w:unhideWhenUsed="0"/>
-    <w:lsdException w:name="Colorful Shading Accent 2" w:semiHidden="0" w:uiPriority="71" w:unhideWhenUsed="0"/>
-    <w:lsdException w:name="Colorful List Accent 2" w:semiHidden="0" w:uiPriority="72" w:unhideWhenUsed="0"/>
-    <w:lsdException w:name="Colorful Grid Accent 2" w:semiHidden="0" w:uiPriority="73" w:unhideWhenUsed="0"/>
-    <w:lsdException w:name="Light Shading Accent 3" w:semiHidden="0" w:uiPriority="60" w:unhideWhenUsed="0"/>
-    <w:lsdException w:name="Light List Accent 3" w:semiHidden="0" w:uiPriority="61" w:unhideWhenUsed="0"/>
-    <w:lsdException w:name="Light Grid Accent 3" w:semiHidden="0" w:uiPriority="62" w:unhideWhenUsed="0"/>
-    <w:lsdException w:name="Medium Shading 1 Accent 3" w:semiHidden="0" w:uiPriority="63" w:unhideWhenUsed="0"/>
-    <w:lsdException w:name="Medium Shading 2 Accent 3" w:semiHidden="0" w:uiPriority="64" w:unhideWhenUsed="0"/>
-    <w:lsdException w:name="Medium List 1 Accent 3" w:semiHidden="0" w:uiPriority="65" w:unhideWhenUsed="0"/>
-    <w:lsdException w:name="Medium List 2 Accent 3" w:semiHidden="0" w:uiPriority="66" w:unhideWhenUsed="0"/>
-    <w:lsdException w:name="Medium Grid 1 Accent 3" w:semiHidden="0" w:uiPriority="67" w:unhideWhenUsed="0"/>
-    <w:lsdException w:name="Medium Grid 2 Accent 3" w:semiHidden="0" w:uiPriority="68" w:unhideWhenUsed="0"/>
-    <w:lsdException w:name="Medium Grid 3 Accent 3" w:semiHidden="0" w:uiPriority="69" w:unhideWhenUsed="0"/>
-    <w:lsdException w:name="Dark List Accent 3" w:semiHidden="0" w:uiPriority="70" w:unhideWhenUsed="0"/>
-    <w:lsdException w:name="Colorful Shading Accent 3" w:semiHidden="0" w:uiPriority="71" w:unhideWhenUsed="0"/>
-    <w:lsdException w:name="Colorful List Accent 3" w:semiHidden="0" w:uiPriority="72" w:unhideWhenUsed="0"/>
-    <w:lsdException w:name="Colorful Grid Accent 3" w:semiHidden="0" w:uiPriority="73" w:unhideWhenUsed="0"/>
-    <w:lsdException w:name="Light Shading Accent 4" w:semiHidden="0" w:uiPriority="60" w:unhideWhenUsed="0"/>
-    <w:lsdException w:name="Light List Accent 4" w:semiHidden="0" w:uiPriority="61" w:unhideWhenUsed="0"/>
-    <w:lsdException w:name="Light Grid Accent 4" w:semiHidden="0" w:uiPriority="62" w:unhideWhenUsed="0"/>
-    <w:lsdException w:name="Medium Shading 1 Accent 4" w:semiHidden="0" w:uiPriority="63" w:unhideWhenUsed="0"/>
-    <w:lsdException w:name="Medium Shading 2 Accent 4" w:semiHidden="0" w:uiPriority="64" w:unhideWhenUsed="0"/>
-    <w:lsdException w:name="Medium List 1 Accent 4" w:semiHidden="0" w:uiPriority="65" w:unhideWhenUsed="0"/>
-    <w:lsdException w:name="Medium List 2 Accent 4" w:semiHidden="0" w:uiPriority="66" w:unhideWhenUsed="0"/>
-    <w:lsdException w:name="Medium Grid 1 Accent 4" w:semiHidden="0" w:uiPriority="67" w:unhideWhenUsed="0"/>
-    <w:lsdException w:name="Medium Grid 2 Accent 4" w:semiHidden="0" w:uiPriority="68" w:unhideWhenUsed="0"/>
-    <w:lsdException w:name="Medium Grid 3 Accent 4" w:semiHidden="0" w:uiPriority="69" w:unhideWhenUsed="0"/>
-    <w:lsdException w:name="Dark List Accent 4" w:semiHidden="0" w:uiPriority="70" w:unhideWhenUsed="0"/>
-    <w:lsdException w:name="Colorful Shading Accent 4" w:semiHidden="0" w:uiPriority="71" w:unhideWhenUsed="0"/>
-    <w:lsdException w:name="Colorful List Accent 4" w:semiHidden="0" w:uiPriority="72" w:unhideWhenUsed="0"/>
-    <w:lsdException w:name="Colorful Grid Accent 4" w:semiHidden="0" w:uiPriority="73" w:unhideWhenUsed="0"/>
-    <w:lsdException w:name="Light Shading Accent 5" w:semiHidden="0" w:uiPriority="60" w:unhideWhenUsed="0"/>
-    <w:lsdException w:name="Light List Accent 5" w:semiHidden="0" w:uiPriority="61" w:unhideWhenUsed="0"/>
-    <w:lsdException w:name="Light Grid Accent 5" w:semiHidden="0" w:uiPriority="62" w:unhideWhenUsed="0"/>
-    <w:lsdException w:name="Medium Shading 1 Accent 5" w:semiHidden="0" w:uiPriority="63" w:unhideWhenUsed="0"/>
-    <w:lsdException w:name="Medium Shading 2 Accent 5" w:semiHidden="0" w:uiPriority="64" w:unhideWhenUsed="0"/>
-    <w:lsdException w:name="Medium List 1 Accent 5" w:semiHidden="0" w:uiPriority="65" w:unhideWhenUsed="0"/>
-    <w:lsdException w:name="Medium List 2 Accent 5" w:semiHidden="0" w:uiPriority="66" w:unhideWhenUsed="0"/>
-    <w:lsdException w:name="Medium Grid 1 Accent 5" w:semiHidden="0" w:uiPriority="67" w:unhideWhenUsed="0"/>
-    <w:lsdException w:name="Medium Grid 2 Accent 5" w:semiHidden="0" w:uiPriority="68" w:unhideWhenUsed="0"/>
-    <w:lsdException w:name="Medium Grid 3 Accent 5" w:semiHidden="0" w:uiPriority="69" w:unhideWhenUsed="0"/>
-    <w:lsdException w:name="Dark List Accent 5" w:semiHidden="0" w:uiPriority="70" w:unhideWhenUsed="0"/>
-    <w:lsdException w:name="Colorful Shading Accent 5" w:semiHidden="0" w:uiPriority="71" w:unhideWhenUsed="0"/>
-    <w:lsdException w:name="Colorful List Accent 5" w:semiHidden="0" w:uiPriority="72" w:unhideWhenUsed="0"/>
-    <w:lsdException w:name="Colorful Grid Accent 5" w:semiHidden="0" w:uiPriority="73" w:unhideWhenUsed="0"/>
-    <w:lsdException w:name="Light Shading Accent 6" w:semiHidden="0" w:uiPriority="60" w:unhideWhenUsed="0"/>
-    <w:lsdException w:name="Light List Accent 6" w:semiHidden="0" w:uiPriority="61" w:unhideWhenUsed="0"/>
-    <w:lsdException w:name="Light Grid Accent 6" w:semiHidden="0" w:uiPriority="62" w:unhideWhenUsed="0"/>
-    <w:lsdException w:name="Medium Shading 1 Accent 6" w:semiHidden="0" w:uiPriority="63" w:unhideWhenUsed="0"/>
-    <w:lsdException w:name="Medium Shading 2 Accent 6" w:semiHidden="0" w:uiPriority="64" w:unhideWhenUsed="0"/>
-    <w:lsdException w:name="Medium List 1 Accent 6" w:semiHidden="0" w:uiPriority="65" w:unhideWhenUsed="0"/>
-    <w:lsdException w:name="Medium List 2 Accent 6" w:semiHidden="0" w:uiPriority="66" w:unhideWhenUsed="0"/>
-    <w:lsdException w:name="Medium Grid 1 Accent 6" w:semiHidden="0" w:uiPriority="67" w:unhideWhenUsed="0"/>
-    <w:lsdException w:name="Medium Grid 2 Accent 6" w:semiHidden="0" w:uiPriority="68" w:unhideWhenUsed="0"/>
-    <w:lsdException w:name="Medium Grid 3 Accent 6" w:semiHidden="0" w:uiPriority="69" w:unhideWhenUsed="0"/>
-    <w:lsdException w:name="Dark List Accent 6" w:semiHidden="0" w:uiPriority="70" w:unhideWhenUsed="0"/>
-    <w:lsdException w:name="Colorful Shading Accent 6" w:semiHidden="0" w:uiPriority="71" w:unhideWhenUsed="0"/>
-    <w:lsdException w:name="Colorful List Accent 6" w:semiHidden="0" w:uiPriority="72" w:unhideWhenUsed="0"/>
-    <w:lsdException w:name="Colorful Grid Accent 6" w:semiHidden="0" w:uiPriority="73" w:unhideWhenUsed="0"/>
-    <w:lsdException w:name="Subtle Emphasis" w:semiHidden="0" w:uiPriority="19" w:unhideWhenUsed="0" w:qFormat="1"/>
-    <w:lsdException w:name="Intense Emphasis" w:semiHidden="0" w:uiPriority="21" w:unhideWhenUsed="0" w:qFormat="1"/>
-    <w:lsdException w:name="Subtle Reference" w:semiHidden="0" w:uiPriority="31" w:unhideWhenUsed="0" w:qFormat="1"/>
-    <w:lsdException w:name="Intense Reference" w:semiHidden="0" w:uiPriority="32" w:unhideWhenUsed="0" w:qFormat="1"/>
-    <w:lsdException w:name="Book Title" w:semiHidden="0" w:uiPriority="33" w:unhideWhenUsed="0" w:qFormat="1"/>
-    <w:lsdException w:name="Bibliography" w:uiPriority="37"/>
-    <w:lsdException w:name="TOC Heading" w:uiPriority="39" w:qFormat="1"/>
+  <w:latentStyles w:defLockedState="0" w:defUIPriority="99" w:defSemiHidden="0" w:defUnhideWhenUsed="0" w:defQFormat="0" w:count="371">
+    <w:lsdException w:name="Normal" w:uiPriority="0" w:qFormat="1"/>
+    <w:lsdException w:name="heading 1" w:uiPriority="9" w:qFormat="1"/>
+    <w:lsdException w:name="heading 2" w:semiHidden="1" w:uiPriority="9" w:unhideWhenUsed="1" w:qFormat="1"/>
+    <w:lsdException w:name="heading 3" w:semiHidden="1" w:uiPriority="9" w:unhideWhenUsed="1" w:qFormat="1"/>
+    <w:lsdException w:name="heading 4" w:semiHidden="1" w:uiPriority="9" w:unhideWhenUsed="1" w:qFormat="1"/>
+    <w:lsdException w:name="heading 5" w:semiHidden="1" w:uiPriority="9" w:unhideWhenUsed="1" w:qFormat="1"/>
+    <w:lsdException w:name="heading 6" w:semiHidden="1" w:uiPriority="9" w:unhideWhenUsed="1" w:qFormat="1"/>
+    <w:lsdException w:name="heading 7" w:semiHidden="1" w:uiPriority="9" w:unhideWhenUsed="1" w:qFormat="1"/>
+    <w:lsdException w:name="heading 8" w:semiHidden="1" w:uiPriority="9" w:unhideWhenUsed="1" w:qFormat="1"/>
+    <w:lsdException w:name="heading 9" w:semiHidden="1" w:uiPriority="9" w:unhideWhenUsed="1" w:qFormat="1"/>
+    <w:lsdException w:name="index 1" w:semiHidden="1" w:unhideWhenUsed="1"/>
+    <w:lsdException w:name="index 2" w:semiHidden="1" w:unhideWhenUsed="1"/>
+    <w:lsdException w:name="index 3" w:semiHidden="1" w:unhideWhenUsed="1"/>
+    <w:lsdException w:name="index 4" w:semiHidden="1" w:unhideWhenUsed="1"/>
+    <w:lsdException w:name="index 5" w:semiHidden="1" w:unhideWhenUsed="1"/>
+    <w:lsdException w:name="index 6" w:semiHidden="1" w:unhideWhenUsed="1"/>
+    <w:lsdException w:name="index 7" w:semiHidden="1" w:unhideWhenUsed="1"/>
+    <w:lsdException w:name="index 8" w:semiHidden="1" w:unhideWhenUsed="1"/>
+    <w:lsdException w:name="index 9" w:semiHidden="1" w:unhideWhenUsed="1"/>
+    <w:lsdException w:name="toc 1" w:semiHidden="1" w:uiPriority="39" w:unhideWhenUsed="1"/>
+    <w:lsdException w:name="toc 2" w:semiHidden="1" w:uiPriority="39" w:unhideWhenUsed="1"/>
+    <w:lsdException w:name="toc 3" w:semiHidden="1" w:uiPriority="39" w:unhideWhenUsed="1"/>
+    <w:lsdException w:name="toc 4" w:semiHidden="1" w:uiPriority="39" w:unhideWhenUsed="1"/>
+    <w:lsdException w:name="toc 5" w:semiHidden="1" w:uiPriority="39" w:unhideWhenUsed="1"/>
+    <w:lsdException w:name="toc 6" w:semiHidden="1" w:uiPriority="39" w:unhideWhenUsed="1"/>
+    <w:lsdException w:name="toc 7" w:semiHidden="1" w:uiPriority="39" w:unhideWhenUsed="1"/>
+    <w:lsdException w:name="toc 8" w:semiHidden="1" w:uiPriority="39" w:unhideWhenUsed="1"/>
+    <w:lsdException w:name="toc 9" w:semiHidden="1" w:uiPriority="39" w:unhideWhenUsed="1"/>
+    <w:lsdException w:name="Normal Indent" w:semiHidden="1" w:unhideWhenUsed="1"/>
+    <w:lsdException w:name="footnote text" w:semiHidden="1" w:unhideWhenUsed="1"/>
+    <w:lsdException w:name="annotation text" w:semiHidden="1" w:unhideWhenUsed="1"/>
+    <w:lsdException w:name="header" w:semiHidden="1" w:unhideWhenUsed="1"/>
+    <w:lsdException w:name="footer" w:semiHidden="1" w:unhideWhenUsed="1"/>
+    <w:lsdException w:name="index heading" w:semiHidden="1" w:unhideWhenUsed="1"/>
+    <w:lsdException w:name="caption" w:semiHidden="1" w:uiPriority="35" w:unhideWhenUsed="1" w:qFormat="1"/>
+    <w:lsdException w:name="table of figures" w:semiHidden="1" w:unhideWhenUsed="1"/>
+    <w:lsdException w:name="envelope address" w:semiHidden="1" w:unhideWhenUsed="1"/>
+    <w:lsdException w:name="envelope return" w:semiHidden="1" w:unhideWhenUsed="1"/>
+    <w:lsdException w:name="footnote reference" w:semiHidden="1" w:unhideWhenUsed="1"/>
+    <w:lsdException w:name="annotation reference" w:semiHidden="1" w:unhideWhenUsed="1"/>
+    <w:lsdException w:name="line number" w:semiHidden="1" w:unhideWhenUsed="1"/>
+    <w:lsdException w:name="page number" w:semiHidden="1" w:unhideWhenUsed="1"/>
+    <w:lsdException w:name="endnote reference" w:semiHidden="1" w:unhideWhenUsed="1"/>
+    <w:lsdException w:name="endnote text" w:semiHidden="1" w:unhideWhenUsed="1"/>
+    <w:lsdException w:name="table of authorities" w:semiHidden="1" w:unhideWhenUsed="1"/>
+    <w:lsdException w:name="macro" w:semiHidden="1" w:unhideWhenUsed="1"/>
+    <w:lsdException w:name="toa heading" w:semiHidden="1" w:unhideWhenUsed="1"/>
+    <w:lsdException w:name="List" w:semiHidden="1" w:unhideWhenUsed="1"/>
+    <w:lsdException w:name="List Bullet" w:semiHidden="1" w:unhideWhenUsed="1"/>
+    <w:lsdException w:name="List Number" w:semiHidden="1" w:unhideWhenUsed="1"/>
+    <w:lsdException w:name="List 2" w:semiHidden="1" w:unhideWhenUsed="1"/>
+    <w:lsdException w:name="List 3" w:semiHidden="1" w:unhideWhenUsed="1"/>
+    <w:lsdException w:name="List 4" w:semiHidden="1" w:unhideWhenUsed="1"/>
+    <w:lsdException w:name="List 5" w:semiHidden="1" w:unhideWhenUsed="1"/>
+    <w:lsdException w:name="List Bullet 2" w:semiHidden="1" w:unhideWhenUsed="1"/>
+    <w:lsdException w:name="List Bullet 3" w:semiHidden="1" w:unhideWhenUsed="1"/>
+    <w:lsdException w:name="List Bullet 4" w:semiHidden="1" w:unhideWhenUsed="1"/>
+    <w:lsdException w:name="List Bullet 5" w:semiHidden="1" w:unhideWhenUsed="1"/>
+    <w:lsdException w:name="List Number 2" w:semiHidden="1" w:unhideWhenUsed="1"/>
+    <w:lsdException w:name="List Number 3" w:semiHidden="1" w:unhideWhenUsed="1"/>
+    <w:lsdException w:name="List Number 4" w:semiHidden="1" w:unhideWhenUsed="1"/>
+    <w:lsdException w:name="List Number 5" w:semiHidden="1" w:unhideWhenUsed="1"/>
+    <w:lsdException w:name="Title" w:uiPriority="10" w:qFormat="1"/>
+    <w:lsdException w:name="Closing" w:semiHidden="1" w:unhideWhenUsed="1"/>
+    <w:lsdException w:name="Signature" w:semiHidden="1" w:unhideWhenUsed="1"/>
+    <w:lsdException w:name="Default Paragraph Font" w:semiHidden="1" w:uiPriority="1" w:unhideWhenUsed="1"/>
+    <w:lsdException w:name="Body Text" w:semiHidden="1" w:unhideWhenUsed="1"/>
+    <w:lsdException w:name="Body Text Indent" w:semiHidden="1" w:unhideWhenUsed="1"/>
+    <w:lsdException w:name="List Continue" w:semiHidden="1" w:unhideWhenUsed="1"/>
+    <w:lsdException w:name="List Continue 2" w:semiHidden="1" w:unhideWhenUsed="1"/>
+    <w:lsdException w:name="List Continue 3" w:semiHidden="1" w:unhideWhenUsed="1"/>
+    <w:lsdException w:name="List Continue 4" w:semiHidden="1" w:unhideWhenUsed="1"/>
+    <w:lsdException w:name="List Continue 5" w:semiHidden="1" w:unhideWhenUsed="1"/>
+    <w:lsdException w:name="Message Header" w:semiHidden="1" w:unhideWhenUsed="1"/>
+    <w:lsdException w:name="Subtitle" w:uiPriority="11" w:qFormat="1"/>
+    <w:lsdException w:name="Salutation" w:semiHidden="1" w:unhideWhenUsed="1"/>
+    <w:lsdException w:name="Date" w:semiHidden="1" w:unhideWhenUsed="1"/>
+    <w:lsdException w:name="Body Text First Indent" w:semiHidden="1" w:unhideWhenUsed="1"/>
+    <w:lsdException w:name="Body Text First Indent 2" w:semiHidden="1" w:unhideWhenUsed="1"/>
+    <w:lsdException w:name="Note Heading" w:semiHidden="1" w:unhideWhenUsed="1"/>
+    <w:lsdException w:name="Body Text 2" w:semiHidden="1" w:unhideWhenUsed="1"/>
+    <w:lsdException w:name="Body Text 3" w:semiHidden="1" w:unhideWhenUsed="1"/>
+    <w:lsdException w:name="Body Text Indent 2" w:semiHidden="1" w:unhideWhenUsed="1"/>
+    <w:lsdException w:name="Body Text Indent 3" w:semiHidden="1" w:unhideWhenUsed="1"/>
+    <w:lsdException w:name="Block Text" w:semiHidden="1" w:unhideWhenUsed="1"/>
+    <w:lsdException w:name="Hyperlink" w:semiHidden="1" w:unhideWhenUsed="1"/>
+    <w:lsdException w:name="FollowedHyperlink" w:semiHidden="1" w:unhideWhenUsed="1"/>
+    <w:lsdException w:name="Strong" w:uiPriority="22" w:qFormat="1"/>
+    <w:lsdException w:name="Emphasis" w:uiPriority="20" w:qFormat="1"/>
+    <w:lsdException w:name="Document Map" w:semiHidden="1" w:unhideWhenUsed="1"/>
+    <w:lsdException w:name="Plain Text" w:semiHidden="1" w:unhideWhenUsed="1"/>
+    <w:lsdException w:name="E-mail Signature" w:semiHidden="1" w:unhideWhenUsed="1"/>
+    <w:lsdException w:name="HTML Top of Form" w:semiHidden="1" w:unhideWhenUsed="1"/>
+    <w:lsdException w:name="HTML Bottom of Form" w:semiHidden="1" w:unhideWhenUsed="1"/>
+    <w:lsdException w:name="Normal (Web)" w:semiHidden="1" w:unhideWhenUsed="1"/>
+    <w:lsdException w:name="HTML Acronym" w:semiHidden="1" w:unhideWhenUsed="1"/>
+    <w:lsdException w:name="HTML Address" w:semiHidden="1" w:unhideWhenUsed="1"/>
+    <w:lsdException w:name="HTML Cite" w:semiHidden="1" w:unhideWhenUsed="1"/>
+    <w:lsdException w:name="HTML Code" w:semiHidden="1" w:unhideWhenUsed="1"/>
+    <w:lsdException w:name="HTML Definition" w:semiHidden="1" w:unhideWhenUsed="1"/>
+    <w:lsdException w:name="HTML Keyboard" w:semiHidden="1" w:unhideWhenUsed="1"/>
+    <w:lsdException w:name="HTML Preformatted" w:semiHidden="1" w:unhideWhenUsed="1"/>
+    <w:lsdException w:name="HTML Sample" w:semiHidden="1" w:unhideWhenUsed="1"/>
+    <w:lsdException w:name="HTML Typewriter" w:semiHidden="1" w:unhideWhenUsed="1"/>
+    <w:lsdException w:name="HTML Variable" w:semiHidden="1" w:unhideWhenUsed="1"/>
+    <w:lsdException w:name="Normal Table" w:semiHidden="1" w:unhideWhenUsed="1"/>
+    <w:lsdException w:name="annotation subject" w:semiHidden="1" w:unhideWhenUsed="1"/>
+    <w:lsdException w:name="No List" w:semiHidden="1" w:unhideWhenUsed="1"/>
+    <w:lsdException w:name="Outline List 1" w:semiHidden="1" w:unhideWhenUsed="1"/>
+    <w:lsdException w:name="Outline List 2" w:semiHidden="1" w:unhideWhenUsed="1"/>
+    <w:lsdException w:name="Outline List 3" w:semiHidden="1" w:unhideWhenUsed="1"/>
+    <w:lsdException w:name="Table Simple 1" w:semiHidden="1" w:unhideWhenUsed="1"/>
+    <w:lsdException w:name="Table Simple 2" w:semiHidden="1" w:unhideWhenUsed="1"/>
+    <w:lsdException w:name="Table Simple 3" w:semiHidden="1" w:unhideWhenUsed="1"/>
+    <w:lsdException w:name="Table Classic 1" w:semiHidden="1" w:unhideWhenUsed="1"/>
+    <w:lsdException w:name="Table Classic 2" w:semiHidden="1" w:unhideWhenUsed="1"/>
+    <w:lsdException w:name="Table Classic 3" w:semiHidden="1" w:unhideWhenUsed="1"/>
+    <w:lsdException w:name="Table Classic 4" w:semiHidden="1" w:unhideWhenUsed="1"/>
+    <w:lsdException w:name="Table Colorful 1" w:semiHidden="1" w:unhideWhenUsed="1"/>
+    <w:lsdException w:name="Table Colorful 2" w:semiHidden="1" w:unhideWhenUsed="1"/>
+    <w:lsdException w:name="Table Colorful 3" w:semiHidden="1" w:unhideWhenUsed="1"/>
+    <w:lsdException w:name="Table Columns 1" w:semiHidden="1" w:unhideWhenUsed="1"/>
+    <w:lsdException w:name="Table Columns 2" w:semiHidden="1" w:unhideWhenUsed="1"/>
+    <w:lsdException w:name="Table Columns 3" w:semiHidden="1" w:unhideWhenUsed="1"/>
+    <w:lsdException w:name="Table Columns 4" w:semiHidden="1" w:unhideWhenUsed="1"/>
+    <w:lsdException w:name="Table Columns 5" w:semiHidden="1" w:unhideWhenUsed="1"/>
+    <w:lsdException w:name="Table Grid 1" w:semiHidden="1" w:unhideWhenUsed="1"/>
+    <w:lsdException w:name="Table Grid 2" w:semiHidden="1" w:unhideWhenUsed="1"/>
+    <w:lsdException w:name="Table Grid 3" w:semiHidden="1" w:unhideWhenUsed="1"/>
+    <w:lsdException w:name="Table Grid 4" w:semiHidden="1" w:unhideWhenUsed="1"/>
+    <w:lsdException w:name="Table Grid 5" w:semiHidden="1" w:unhideWhenUsed="1"/>
+    <w:lsdException w:name="Table Grid 6" w:semiHidden="1" w:unhideWhenUsed="1"/>
+    <w:lsdException w:name="Table Grid 7" w:semiHidden="1" w:unhideWhenUsed="1"/>
+    <w:lsdException w:name="Table Grid 8" w:semiHidden="1" w:unhideWhenUsed="1"/>
+    <w:lsdException w:name="Table List 1" w:semiHidden="1" w:unhideWhenUsed="1"/>
+    <w:lsdException w:name="Table List 2" w:semiHidden="1" w:unhideWhenUsed="1"/>
+    <w:lsdException w:name="Table List 3" w:semiHidden="1" w:unhideWhenUsed="1"/>
+    <w:lsdException w:name="Table List 4" w:semiHidden="1" w:unhideWhenUsed="1"/>
+    <w:lsdException w:name="Table List 5" w:semiHidden="1" w:unhideWhenUsed="1"/>
+    <w:lsdException w:name="Table List 6" w:semiHidden="1" w:unhideWhenUsed="1"/>
+    <w:lsdException w:name="Table List 7" w:semiHidden="1" w:unhideWhenUsed="1"/>
+    <w:lsdException w:name="Table List 8" w:semiHidden="1" w:unhideWhenUsed="1"/>
+    <w:lsdException w:name="Table 3D effects 1" w:semiHidden="1" w:unhideWhenUsed="1"/>
+    <w:lsdException w:name="Table 3D effects 2" w:semiHidden="1" w:unhideWhenUsed="1"/>
+    <w:lsdException w:name="Table 3D effects 3" w:semiHidden="1" w:unhideWhenUsed="1"/>
+    <w:lsdException w:name="Table Contemporary" w:semiHidden="1" w:unhideWhenUsed="1"/>
+    <w:lsdException w:name="Table Elegant" w:semiHidden="1" w:unhideWhenUsed="1"/>
+    <w:lsdException w:name="Table Professional" w:semiHidden="1" w:unhideWhenUsed="1"/>
+    <w:lsdException w:name="Table Subtle 1" w:semiHidden="1" w:unhideWhenUsed="1"/>
+    <w:lsdException w:name="Table Subtle 2" w:semiHidden="1" w:unhideWhenUsed="1"/>
+    <w:lsdException w:name="Table Web 1" w:semiHidden="1" w:unhideWhenUsed="1"/>
+    <w:lsdException w:name="Table Web 2" w:semiHidden="1" w:unhideWhenUsed="1"/>
+    <w:lsdException w:name="Table Web 3" w:semiHidden="1" w:unhideWhenUsed="1"/>
+    <w:lsdException w:name="Balloon Text" w:semiHidden="1" w:unhideWhenUsed="1"/>
+    <w:lsdException w:name="Table Grid" w:uiPriority="39"/>
+    <w:lsdException w:name="Table Theme" w:semiHidden="1" w:unhideWhenUsed="1"/>
+    <w:lsdException w:name="Placeholder Text" w:semiHidden="1"/>
+    <w:lsdException w:name="No Spacing" w:uiPriority="1" w:qFormat="1"/>
+    <w:lsdException w:name="Light Shading" w:uiPriority="60"/>
+    <w:lsdException w:name="Light List" w:uiPriority="61"/>
+    <w:lsdException w:name="Light Grid" w:uiPriority="62"/>
+    <w:lsdException w:name="Medium Shading 1" w:uiPriority="63"/>
+    <w:lsdException w:name="Medium Shading 2" w:uiPriority="64"/>
+    <w:lsdException w:name="Medium List 1" w:uiPriority="65"/>
+    <w:lsdException w:name="Medium List 2" w:uiPriority="66"/>
+    <w:lsdException w:name="Medium Grid 1" w:uiPriority="67"/>
+    <w:lsdException w:name="Medium Grid 2" w:uiPriority="68"/>
+    <w:lsdException w:name="Medium Grid 3" w:uiPriority="69"/>
+    <w:lsdException w:name="Dark List" w:uiPriority="70"/>
+    <w:lsdException w:name="Colorful Shading" w:uiPriority="71"/>
+    <w:lsdException w:name="Colorful List" w:uiPriority="72"/>
+    <w:lsdException w:name="Colorful Grid" w:uiPriority="73"/>
+    <w:lsdException w:name="Light Shading Accent 1" w:uiPriority="60"/>
+    <w:lsdException w:name="Light List Accent 1" w:uiPriority="61"/>
+    <w:lsdException w:name="Light Grid Accent 1" w:uiPriority="62"/>
+    <w:lsdException w:name="Medium Shading 1 Accent 1" w:uiPriority="63"/>
+    <w:lsdException w:name="Medium Shading 2 Accent 1" w:uiPriority="64"/>
+    <w:lsdException w:name="Medium List 1 Accent 1" w:uiPriority="65"/>
+    <w:lsdException w:name="Revision" w:semiHidden="1"/>
+    <w:lsdException w:name="List Paragraph" w:uiPriority="34" w:qFormat="1"/>
+    <w:lsdException w:name="Quote" w:uiPriority="29" w:qFormat="1"/>
+    <w:lsdException w:name="Intense Quote" w:uiPriority="30" w:qFormat="1"/>
+    <w:lsdException w:name="Medium List 2 Accent 1" w:uiPriority="66"/>
+    <w:lsdException w:name="Medium Grid 1 Accent 1" w:uiPriority="67"/>
+    <w:lsdException w:name="Medium Grid 2 Accent 1" w:uiPriority="68"/>
+    <w:lsdException w:name="Medium Grid 3 Accent 1" w:uiPriority="69"/>
+    <w:lsdException w:name="Dark List Accent 1" w:uiPriority="70"/>
+    <w:lsdException w:name="Colorful Shading Accent 1" w:uiPriority="71"/>
+    <w:lsdException w:name="Colorful List Accent 1" w:uiPriority="72"/>
+    <w:lsdException w:name="Colorful Grid Accent 1" w:uiPriority="73"/>
+    <w:lsdException w:name="Light Shading Accent 2" w:uiPriority="60"/>
+    <w:lsdException w:name="Light List Accent 2" w:uiPriority="61"/>
+    <w:lsdException w:name="Light Grid Accent 2" w:uiPriority="62"/>
+    <w:lsdException w:name="Medium Shading 1 Accent 2" w:uiPriority="63"/>
+    <w:lsdException w:name="Medium Shading 2 Accent 2" w:uiPriority="64"/>
+    <w:lsdException w:name="Medium List 1 Accent 2" w:uiPriority="65"/>
+    <w:lsdException w:name="Medium List 2 Accent 2" w:uiPriority="66"/>
+    <w:lsdException w:name="Medium Grid 1 Accent 2" w:uiPriority="67"/>
+    <w:lsdException w:name="Medium Grid 2 Accent 2" w:uiPriority="68"/>
+    <w:lsdException w:name="Medium Grid 3 Accent 2" w:uiPriority="69"/>
+    <w:lsdException w:name="Dark List Accent 2" w:uiPriority="70"/>
+    <w:lsdException w:name="Colorful Shading Accent 2" w:uiPriority="71"/>
+    <w:lsdException w:name="Colorful List Accent 2" w:uiPriority="72"/>
+    <w:lsdException w:name="Colorful Grid Accent 2" w:uiPriority="73"/>
+    <w:lsdException w:name="Light Shading Accent 3" w:uiPriority="60"/>
+    <w:lsdException w:name="Light List Accent 3" w:uiPriority="61"/>
+    <w:lsdException w:name="Light Grid Accent 3" w:uiPriority="62"/>
+    <w:lsdException w:name="Medium Shading 1 Accent 3" w:uiPriority="63"/>
+    <w:lsdException w:name="Medium Shading 2 Accent 3" w:uiPriority="64"/>
+    <w:lsdException w:name="Medium List 1 Accent 3" w:uiPriority="65"/>
+    <w:lsdException w:name="Medium List 2 Accent 3" w:uiPriority="66"/>
+    <w:lsdException w:name="Medium Grid 1 Accent 3" w:uiPriority="67"/>
+    <w:lsdException w:name="Medium Grid 2 Accent 3" w:uiPriority="68"/>
+    <w:lsdException w:name="Medium Grid 3 Accent 3" w:uiPriority="69"/>
+    <w:lsdException w:name="Dark List Accent 3" w:uiPriority="70"/>
+    <w:lsdException w:name="Colorful Shading Accent 3" w:uiPriority="71"/>
+    <w:lsdException w:name="Colorful List Accent 3" w:uiPriority="72"/>
+    <w:lsdException w:name="Colorful Grid Accent 3" w:uiPriority="73"/>
+    <w:lsdException w:name="Light Shading Accent 4" w:uiPriority="60"/>
+    <w:lsdException w:name="Light List Accent 4" w:uiPriority="61"/>
+    <w:lsdException w:name="Light Grid Accent 4" w:uiPriority="62"/>
+    <w:lsdException w:name="Medium Shading 1 Accent 4" w:uiPriority="63"/>
+    <w:lsdException w:name="Medium Shading 2 Accent 4" w:uiPriority="64"/>
+    <w:lsdException w:name="Medium List 1 Accent 4" w:uiPriority="65"/>
+    <w:lsdException w:name="Medium List 2 Accent 4" w:uiPriority="66"/>
+    <w:lsdException w:name="Medium Grid 1 Accent 4" w:uiPriority="67"/>
+    <w:lsdException w:name="Medium Grid 2 Accent 4" w:uiPriority="68"/>
+    <w:lsdException w:name="Medium Grid 3 Accent 4" w:uiPriority="69"/>
+    <w:lsdException w:name="Dark List Accent 4" w:uiPriority="70"/>
+    <w:lsdException w:name="Colorful Shading Accent 4" w:uiPriority="71"/>
+    <w:lsdException w:name="Colorful List Accent 4" w:uiPriority="72"/>
+    <w:lsdException w:name="Colorful Grid Accent 4" w:uiPriority="73"/>
+    <w:lsdException w:name="Light Shading Accent 5" w:uiPriority="60"/>
+    <w:lsdException w:name="Light List Accent 5" w:uiPriority="61"/>
+    <w:lsdException w:name="Light Grid Accent 5" w:uiPriority="62"/>
+    <w:lsdException w:name="Medium Shading 1 Accent 5" w:uiPriority="63"/>
+    <w:lsdException w:name="Medium Shading 2 Accent 5" w:uiPriority="64"/>
+    <w:lsdException w:name="Medium List 1 Accent 5" w:uiPriority="65"/>
+    <w:lsdException w:name="Medium List 2 Accent 5" w:uiPriority="66"/>
+    <w:lsdException w:name="Medium Grid 1 Accent 5" w:uiPriority="67"/>
+    <w:lsdException w:name="Medium Grid 2 Accent 5" w:uiPriority="68"/>
+    <w:lsdException w:name="Medium Grid 3 Accent 5" w:uiPriority="69"/>
+    <w:lsdException w:name="Dark List Accent 5" w:uiPriority="70"/>
+    <w:lsdException w:name="Colorful Shading Accent 5" w:uiPriority="71"/>
+    <w:lsdException w:name="Colorful List Accent 5" w:uiPriority="72"/>
+    <w:lsdException w:name="Colorful Grid Accent 5" w:uiPriority="73"/>
+    <w:lsdException w:name="Light Shading Accent 6" w:uiPriority="60"/>
+    <w:lsdException w:name="Light List Accent 6" w:uiPriority="61"/>
+    <w:lsdException w:name="Light Grid Accent 6" w:uiPriority="62"/>
+    <w:lsdException w:name="Medium Shading 1 Accent 6" w:uiPriority="63"/>
+    <w:lsdException w:name="Medium Shading 2 Accent 6" w:uiPriority="64"/>
+    <w:lsdException w:name="Medium List 1 Accent 6" w:uiPriority="65"/>
+    <w:lsdException w:name="Medium List 2 Accent 6" w:uiPriority="66"/>
+    <w:lsdException w:name="Medium Grid 1 Accent 6" w:uiPriority="67"/>
+    <w:lsdException w:name="Medium Grid 2 Accent 6" w:uiPriority="68"/>
+    <w:lsdException w:name="Medium Grid 3 Accent 6" w:uiPriority="69"/>
+    <w:lsdException w:name="Dark List Accent 6" w:uiPriority="70"/>
+    <w:lsdException w:name="Colorful Shading Accent 6" w:uiPriority="71"/>
+    <w:lsdException w:name="Colorful List Accent 6" w:uiPriority="72"/>
+    <w:lsdException w:name="Colorful Grid Accent 6" w:uiPriority="73"/>
+    <w:lsdException w:name="Subtle Emphasis" w:uiPriority="19" w:qFormat="1"/>
+    <w:lsdException w:name="Intense Emphasis" w:uiPriority="21" w:qFormat="1"/>
+    <w:lsdException w:name="Subtle Reference" w:uiPriority="31" w:qFormat="1"/>
+    <w:lsdException w:name="Intense Reference" w:uiPriority="32" w:qFormat="1"/>
+    <w:lsdException w:name="Book Title" w:uiPriority="33" w:qFormat="1"/>
+    <w:lsdException w:name="Bibliography" w:semiHidden="1" w:uiPriority="37" w:unhideWhenUsed="1"/>
+    <w:lsdException w:name="TOC Heading" w:semiHidden="1" w:uiPriority="39" w:unhideWhenUsed="1" w:qFormat="1"/>
+    <w:lsdException w:name="Plain Table 1" w:uiPriority="41"/>
+    <w:lsdException w:name="Plain Table 2" w:uiPriority="42"/>
+    <w:lsdException w:name="Plain Table 3" w:uiPriority="43"/>
+    <w:lsdException w:name="Plain Table 4" w:uiPriority="44"/>
+    <w:lsdException w:name="Plain Table 5" w:uiPriority="45"/>
+    <w:lsdException w:name="Grid Table Light" w:uiPriority="40"/>
+    <w:lsdException w:name="Grid Table 1 Light" w:uiPriority="46"/>
+    <w:lsdException w:name="Grid Table 2" w:uiPriority="47"/>
+    <w:lsdException w:name="Grid Table 3" w:uiPriority="48"/>
+    <w:lsdException w:name="Grid Table 4" w:uiPriority="49"/>
+    <w:lsdException w:name="Grid Table 5 Dark" w:uiPriority="50"/>
+    <w:lsdException w:name="Grid Table 6 Colorful" w:uiPriority="51"/>
+    <w:lsdException w:name="Grid Table 7 Colorful" w:uiPriority="52"/>
+    <w:lsdException w:name="Grid Table 1 Light Accent 1" w:uiPriority="46"/>
+    <w:lsdException w:name="Grid Table 2 Accent 1" w:uiPriority="47"/>
+    <w:lsdException w:name="Grid Table 3 Accent 1" w:uiPriority="48"/>
+    <w:lsdException w:name="Grid Table 4 Accent 1" w:uiPriority="49"/>
+    <w:lsdException w:name="Grid Table 5 Dark Accent 1" w:uiPriority="50"/>
+    <w:lsdException w:name="Grid Table 6 Colorful Accent 1" w:uiPriority="51"/>
+    <w:lsdException w:name="Grid Table 7 Colorful Accent 1" w:uiPriority="52"/>
+    <w:lsdException w:name="Grid Table 1 Light Accent 2" w:uiPriority="46"/>
+    <w:lsdException w:name="Grid Table 2 Accent 2" w:uiPriority="47"/>
+    <w:lsdException w:name="Grid Table 3 Accent 2" w:uiPriority="48"/>
+    <w:lsdException w:name="Grid Table 4 Accent 2" w:uiPriority="49"/>
+    <w:lsdException w:name="Grid Table 5 Dark Accent 2" w:uiPriority="50"/>
+    <w:lsdException w:name="Grid Table 6 Colorful Accent 2" w:uiPriority="51"/>
+    <w:lsdException w:name="Grid Table 7 Colorful Accent 2" w:uiPriority="52"/>
+    <w:lsdException w:name="Grid Table 1 Light Accent 3" w:uiPriority="46"/>
+    <w:lsdException w:name="Grid Table 2 Accent 3" w:uiPriority="47"/>
+    <w:lsdException w:name="Grid Table 3 Accent 3" w:uiPriority="48"/>
+    <w:lsdException w:name="Grid Table 4 Accent 3" w:uiPriority="49"/>
+    <w:lsdException w:name="Grid Table 5 Dark Accent 3" w:uiPriority="50"/>
+    <w:lsdException w:name="Grid Table 6 Colorful Accent 3" w:uiPriority="51"/>
+    <w:lsdException w:name="Grid Table 7 Colorful Accent 3" w:uiPriority="52"/>
+    <w:lsdException w:name="Grid Table 1 Light Accent 4" w:uiPriority="46"/>
+    <w:lsdException w:name="Grid Table 2 Accent 4" w:uiPriority="47"/>
+    <w:lsdException w:name="Grid Table 3 Accent 4" w:uiPriority="48"/>
+    <w:lsdException w:name="Grid Table 4 Accent 4" w:uiPriority="49"/>
+    <w:lsdException w:name="Grid Table 5 Dark Accent 4" w:uiPriority="50"/>
+    <w:lsdException w:name="Grid Table 6 Colorful Accent 4" w:uiPriority="51"/>
+    <w:lsdException w:name="Grid Table 7 Colorful Accent 4" w:uiPriority="52"/>
+    <w:lsdException w:name="Grid Table 1 Light Accent 5" w:uiPriority="46"/>
+    <w:lsdException w:name="Grid Table 2 Accent 5" w:uiPriority="47"/>
+    <w:lsdException w:name="Grid Table 3 Accent 5" w:uiPriority="48"/>
+    <w:lsdException w:name="Grid Table 4 Accent 5" w:uiPriority="49"/>
+    <w:lsdException w:name="Grid Table 5 Dark Accent 5" w:uiPriority="50"/>
+    <w:lsdException w:name="Grid Table 6 Colorful Accent 5" w:uiPriority="51"/>
+    <w:lsdException w:name="Grid Table 7 Colorful Accent 5" w:uiPriority="52"/>
+    <w:lsdException w:name="Grid Table 1 Light Accent 6" w:uiPriority="46"/>
+    <w:lsdException w:name="Grid Table 2 Accent 6" w:uiPriority="47"/>
+    <w:lsdException w:name="Grid Table 3 Accent 6" w:uiPriority="48"/>
+    <w:lsdException w:name="Grid Table 4 Accent 6" w:uiPriority="49"/>
+    <w:lsdException w:name="Grid Table 5 Dark Accent 6" w:uiPriority="50"/>
+    <w:lsdException w:name="Grid Table 6 Colorful Accent 6" w:uiPriority="51"/>
+    <w:lsdException w:name="Grid Table 7 Colorful Accent 6" w:uiPriority="52"/>
+    <w:lsdException w:name="List Table 1 Light" w:uiPriority="46"/>
+    <w:lsdException w:name="List Table 2" w:uiPriority="47"/>
+    <w:lsdException w:name="List Table 3" w:uiPriority="48"/>
+    <w:lsdException w:name="List Table 4" w:uiPriority="49"/>
+    <w:lsdException w:name="List Table 5 Dark" w:uiPriority="50"/>
+    <w:lsdException w:name="List Table 6 Colorful" w:uiPriority="51"/>
+    <w:lsdException w:name="List Table 7 Colorful" w:uiPriority="52"/>
+    <w:lsdException w:name="List Table 1 Light Accent 1" w:uiPriority="46"/>
+    <w:lsdException w:name="List Table 2 Accent 1" w:uiPriority="47"/>
+    <w:lsdException w:name="List Table 3 Accent 1" w:uiPriority="48"/>
+    <w:lsdException w:name="List Table 4 Accent 1" w:uiPriority="49"/>
+    <w:lsdException w:name="List Table 5 Dark Accent 1" w:uiPriority="50"/>
+    <w:lsdException w:name="List Table 6 Colorful Accent 1" w:uiPriority="51"/>
+    <w:lsdException w:name="List Table 7 Colorful Accent 1" w:uiPriority="52"/>
+    <w:lsdException w:name="List Table 1 Light Accent 2" w:uiPriority="46"/>
+    <w:lsdException w:name="List Table 2 Accent 2" w:uiPriority="47"/>
+    <w:lsdException w:name="List Table 3 Accent 2" w:uiPriority="48"/>
+    <w:lsdException w:name="List Table 4 Accent 2" w:uiPriority="49"/>
+    <w:lsdException w:name="List Table 5 Dark Accent 2" w:uiPriority="50"/>
+    <w:lsdException w:name="List Table 6 Colorful Accent 2" w:uiPriority="51"/>
+    <w:lsdException w:name="List Table 7 Colorful Accent 2" w:uiPriority="52"/>
+    <w:lsdException w:name="List Table 1 Light Accent 3" w:uiPriority="46"/>
+    <w:lsdException w:name="List Table 2 Accent 3" w:uiPriority="47"/>
+    <w:lsdException w:name="List Table 3 Accent 3" w:uiPriority="48"/>
+    <w:lsdException w:name="List Table 4 Accent 3" w:uiPriority="49"/>
+    <w:lsdException w:name="List Table 5 Dark Accent 3" w:uiPriority="50"/>
+    <w:lsdException w:name="List Table 6 Colorful Accent 3" w:uiPriority="51"/>
+    <w:lsdException w:name="List Table 7 Colorful Accent 3" w:uiPriority="52"/>
+    <w:lsdException w:name="List Table 1 Light Accent 4" w:uiPriority="46"/>
+    <w:lsdException w:name="List Table 2 Accent 4" w:uiPriority="47"/>
+    <w:lsdException w:name="List Table 3 Accent 4" w:uiPriority="48"/>
+    <w:lsdException w:name="List Table 4 Accent 4" w:uiPriority="49"/>
+    <w:lsdException w:name="List Table 5 Dark Accent 4" w:uiPriority="50"/>
+    <w:lsdException w:name="List Table 6 Colorful Accent 4" w:uiPriority="51"/>
+    <w:lsdException w:name="List Table 7 Colorful Accent 4" w:uiPriority="52"/>
+    <w:lsdException w:name="List Table 1 Light Accent 5" w:uiPriority="46"/>
+    <w:lsdException w:name="List Table 2 Accent 5" w:uiPriority="47"/>
+    <w:lsdException w:name="List Table 3 Accent 5" w:uiPriority="48"/>
+    <w:lsdException w:name="List Table 4 Accent 5" w:uiPriority="49"/>
+    <w:lsdException w:name="List Table 5 Dark Accent 5" w:uiPriority="50"/>
+    <w:lsdException w:name="List Table 6 Colorful Accent 5" w:uiPriority="51"/>
+    <w:lsdException w:name="List Table 7 Colorful Accent 5" w:uiPriority="52"/>
+    <w:lsdException w:name="List Table 1 Light Accent 6" w:uiPriority="46"/>
+    <w:lsdException w:name="List Table 2 Accent 6" w:uiPriority="47"/>
+    <w:lsdException w:name="List Table 3 Accent 6" w:uiPriority="48"/>
+    <w:lsdException w:name="List Table 4 Accent 6" w:uiPriority="49"/>
+    <w:lsdException w:name="List Table 5 Dark Accent 6" w:uiPriority="50"/>
+    <w:lsdException w:name="List Table 6 Colorful Accent 6" w:uiPriority="51"/>
+    <w:lsdException w:name="List Table 7 Colorful Accent 6" w:uiPriority="52"/>
   </w:latentStyles>
   <w:style w:type="paragraph" w:default="1" w:styleId="Normal">
     <w:name w:val="Normal"/>
@@ -3810,7 +4053,6 @@
     <w:uiPriority w:val="99"/>
     <w:semiHidden/>
     <w:unhideWhenUsed/>
-    <w:qFormat/>
     <w:tblPr>
       <w:tblInd w:w="0" w:type="dxa"/>
       <w:tblCellMar>
@@ -4299,7 +4541,7 @@
   <a:extraClrSchemeLst/>
   <a:extLst>
     <a:ext uri="{05A4C25C-085E-4340-85A3-A5531E510DB2}">
-      <thm15:themeFamily xmlns:thm15="http://schemas.microsoft.com/office/thememl/2012/main" xmlns="" name="Office Theme" id="{62F939B6-93AF-4DB8-9C6B-D6C7DFDC589F}" vid="{4A3C46E8-61CC-4603-A589-7422A47A8E4A}"/>
+      <thm15:themeFamily xmlns:thm15="http://schemas.microsoft.com/office/thememl/2012/main" name="Office Theme" id="{62F939B6-93AF-4DB8-9C6B-D6C7DFDC589F}" vid="{4A3C46E8-61CC-4603-A589-7422A47A8E4A}"/>
     </a:ext>
   </a:extLst>
 </a:theme>
@@ -4310,7 +4552,7 @@
 </file>
 
 <file path=customXml/itemProps1.xml><?xml version="1.0" encoding="utf-8"?>
-<ds:datastoreItem xmlns:ds="http://schemas.openxmlformats.org/officeDocument/2006/customXml" ds:itemID="{EB72FAEA-269A-4D39-B7E0-9DF9F75AB5EB}">
+<ds:datastoreItem xmlns:ds="http://schemas.openxmlformats.org/officeDocument/2006/customXml" ds:itemID="{C21FD3F6-2D7C-450A-9260-A5AB9363BB4C}">
   <ds:schemaRefs>
     <ds:schemaRef ds:uri="http://schemas.openxmlformats.org/officeDocument/2006/bibliography"/>
   </ds:schemaRefs>

</xml_diff>